<commit_message>
Home, Services Page & Portfolio page completed
</commit_message>
<xml_diff>
--- a/Coursework2/CW2 Design Document.docx
+++ b/Coursework2/CW2 Design Document.docx
@@ -191,7 +191,7 @@
           </mc:Choice>
           <mc:Fallback>
             <w:pict>
-              <v:rect w14:anchorId="33CDB58C" id="Rectangle 11" o:spid="_x0000_s1026" style="position:absolute;margin-left:50.15pt;margin-top:24.35pt;width:24pt;height:22.3pt;z-index:251659264;visibility:visible;mso-wrap-style:square;mso-width-percent:0;mso-height-percent:0;mso-wrap-distance-left:9pt;mso-wrap-distance-top:0;mso-wrap-distance-right:9pt;mso-wrap-distance-bottom:0;mso-position-horizontal:absolute;mso-position-horizontal-relative:text;mso-position-vertical:absolute;mso-position-vertical-relative:text;mso-width-percent:0;mso-height-percent:0;mso-width-relative:margin;mso-height-relative:margin;v-text-anchor:middle" o:gfxdata="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" fillcolor="black [3213]" strokecolor="#1f3763 [1604]" strokeweight="1pt"/>
+              <v:rect w14:anchorId="364080DA" id="Rectangle 11" o:spid="_x0000_s1026" style="position:absolute;margin-left:50.15pt;margin-top:24.35pt;width:24pt;height:22.3pt;z-index:251659264;visibility:visible;mso-wrap-style:square;mso-width-percent:0;mso-height-percent:0;mso-wrap-distance-left:9pt;mso-wrap-distance-top:0;mso-wrap-distance-right:9pt;mso-wrap-distance-bottom:0;mso-position-horizontal:absolute;mso-position-horizontal-relative:text;mso-position-vertical:absolute;mso-position-vertical-relative:text;mso-width-percent:0;mso-height-percent:0;mso-width-relative:margin;mso-height-relative:margin;v-text-anchor:middle" o:gfxdata="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" fillcolor="black [3213]" strokecolor="#1f3763 [1604]" strokeweight="1pt"/>
             </w:pict>
           </mc:Fallback>
         </mc:AlternateContent>
@@ -413,6 +413,75 @@
       <w:r>
         <w:rPr>
           <w:rFonts w:ascii="TimesNewRomanPSMT" w:hAnsi="TimesNewRomanPSMT"/>
+          <w:noProof/>
+          <w:sz w:val="26"/>
+          <w:szCs w:val="26"/>
+        </w:rPr>
+        <w:drawing>
+          <wp:inline distT="0" distB="0" distL="0" distR="0" wp14:anchorId="128FA23A" wp14:editId="4689936A">
+            <wp:extent cx="5113198" cy="5915891"/>
+            <wp:effectExtent l="0" t="0" r="5080" b="2540"/>
+            <wp:docPr id="2" name="Picture 2" descr="Graphical user interface, application&#10;&#10;Description automatically generated"/>
+            <wp:cNvGraphicFramePr>
+              <a:graphicFrameLocks xmlns:a="http://schemas.openxmlformats.org/drawingml/2006/main" noChangeAspect="1"/>
+            </wp:cNvGraphicFramePr>
+            <a:graphic xmlns:a="http://schemas.openxmlformats.org/drawingml/2006/main">
+              <a:graphicData uri="http://schemas.openxmlformats.org/drawingml/2006/picture">
+                <pic:pic xmlns:pic="http://schemas.openxmlformats.org/drawingml/2006/picture">
+                  <pic:nvPicPr>
+                    <pic:cNvPr id="2" name="Picture 2" descr="Graphical user interface, application&#10;&#10;Description automatically generated"/>
+                    <pic:cNvPicPr/>
+                  </pic:nvPicPr>
+                  <pic:blipFill>
+                    <a:blip r:embed="rId5" cstate="print">
+                      <a:extLst>
+                        <a:ext uri="{28A0092B-C50C-407E-A947-70E740481C1C}">
+                          <a14:useLocalDpi xmlns:a14="http://schemas.microsoft.com/office/drawing/2010/main" val="0"/>
+                        </a:ext>
+                      </a:extLst>
+                    </a:blip>
+                    <a:stretch>
+                      <a:fillRect/>
+                    </a:stretch>
+                  </pic:blipFill>
+                  <pic:spPr>
+                    <a:xfrm>
+                      <a:off x="0" y="0"/>
+                      <a:ext cx="5117105" cy="5920411"/>
+                    </a:xfrm>
+                    <a:prstGeom prst="rect">
+                      <a:avLst/>
+                    </a:prstGeom>
+                  </pic:spPr>
+                </pic:pic>
+              </a:graphicData>
+            </a:graphic>
+          </wp:inline>
+        </w:drawing>
+      </w:r>
+    </w:p>
+    <w:p>
+      <w:pPr>
+        <w:pStyle w:val="NormalWeb"/>
+        <w:rPr>
+          <w:rFonts w:ascii="TimesNewRomanPSMT" w:hAnsi="TimesNewRomanPSMT"/>
+          <w:sz w:val="26"/>
+          <w:szCs w:val="26"/>
+        </w:rPr>
+      </w:pPr>
+    </w:p>
+    <w:p>
+      <w:pPr>
+        <w:pStyle w:val="NormalWeb"/>
+        <w:rPr>
+          <w:rFonts w:ascii="TimesNewRomanPSMT" w:hAnsi="TimesNewRomanPSMT"/>
+          <w:sz w:val="26"/>
+          <w:szCs w:val="26"/>
+        </w:rPr>
+      </w:pPr>
+      <w:r>
+        <w:rPr>
+          <w:rFonts w:ascii="TimesNewRomanPSMT" w:hAnsi="TimesNewRomanPSMT"/>
           <w:sz w:val="26"/>
           <w:szCs w:val="26"/>
         </w:rPr>
@@ -438,58 +507,57 @@
           <w:szCs w:val="26"/>
         </w:rPr>
       </w:pPr>
-      <w:r>
-        <w:rPr>
-          <w:rFonts w:ascii="TimesNewRomanPSMT" w:hAnsi="TimesNewRomanPSMT"/>
-          <w:sz w:val="26"/>
-          <w:szCs w:val="26"/>
-        </w:rPr>
-        <w:t xml:space="preserve">I </w:t>
-      </w:r>
-      <w:r>
-        <w:rPr>
-          <w:rFonts w:ascii="TimesNewRomanPSMT" w:hAnsi="TimesNewRomanPSMT"/>
-          <w:sz w:val="26"/>
-          <w:szCs w:val="26"/>
-        </w:rPr>
-        <w:t xml:space="preserve">will be adding Google Maps </w:t>
-      </w:r>
-      <w:r>
-        <w:rPr>
-          <w:rFonts w:ascii="TimesNewRomanPSMT" w:hAnsi="TimesNewRomanPSMT"/>
-          <w:sz w:val="26"/>
-          <w:szCs w:val="26"/>
-        </w:rPr>
-        <w:t>to the contact us page so that users will be able to easily</w:t>
-      </w:r>
-      <w:r>
-        <w:rPr>
-          <w:rFonts w:ascii="TimesNewRomanPSMT" w:hAnsi="TimesNewRomanPSMT"/>
-          <w:sz w:val="26"/>
-          <w:szCs w:val="26"/>
-        </w:rPr>
-        <w:t xml:space="preserve"> add pages to </w:t>
-      </w:r>
-    </w:p>
-    <w:p>
-      <w:pPr>
-        <w:pStyle w:val="NormalWeb"/>
-        <w:rPr>
-          <w:rFonts w:ascii="TimesNewRomanPSMT" w:hAnsi="TimesNewRomanPSMT"/>
-          <w:b/>
-          <w:bCs/>
-          <w:sz w:val="26"/>
-          <w:szCs w:val="26"/>
-        </w:rPr>
-      </w:pPr>
-      <w:r>
-        <w:rPr>
-          <w:rFonts w:ascii="TimesNewRomanPSMT" w:hAnsi="TimesNewRomanPSMT"/>
-          <w:b/>
-          <w:bCs/>
-          <w:sz w:val="26"/>
-          <w:szCs w:val="26"/>
-        </w:rPr>
+    </w:p>
+    <w:p>
+      <w:pPr>
+        <w:pStyle w:val="NormalWeb"/>
+        <w:rPr>
+          <w:rFonts w:ascii="TimesNewRomanPSMT" w:hAnsi="TimesNewRomanPSMT"/>
+          <w:sz w:val="26"/>
+          <w:szCs w:val="26"/>
+        </w:rPr>
+      </w:pPr>
+    </w:p>
+    <w:p>
+      <w:pPr>
+        <w:pStyle w:val="NormalWeb"/>
+        <w:rPr>
+          <w:rFonts w:ascii="TimesNewRomanPSMT" w:hAnsi="TimesNewRomanPSMT"/>
+          <w:sz w:val="26"/>
+          <w:szCs w:val="26"/>
+        </w:rPr>
+      </w:pPr>
+    </w:p>
+    <w:p>
+      <w:pPr>
+        <w:pStyle w:val="NormalWeb"/>
+        <w:rPr>
+          <w:rFonts w:ascii="TimesNewRomanPSMT" w:hAnsi="TimesNewRomanPSMT"/>
+          <w:sz w:val="26"/>
+          <w:szCs w:val="26"/>
+        </w:rPr>
+      </w:pPr>
+    </w:p>
+    <w:p>
+      <w:pPr>
+        <w:pStyle w:val="NormalWeb"/>
+        <w:rPr>
+          <w:rFonts w:ascii="TimesNewRomanPSMT" w:hAnsi="TimesNewRomanPSMT"/>
+          <w:b/>
+          <w:bCs/>
+          <w:sz w:val="26"/>
+          <w:szCs w:val="26"/>
+        </w:rPr>
+      </w:pPr>
+      <w:r>
+        <w:rPr>
+          <w:rFonts w:ascii="TimesNewRomanPSMT" w:hAnsi="TimesNewRomanPSMT"/>
+          <w:b/>
+          <w:bCs/>
+          <w:sz w:val="26"/>
+          <w:szCs w:val="26"/>
+        </w:rPr>
+        <w:lastRenderedPageBreak/>
         <w:t>Additional features</w:t>
       </w:r>
     </w:p>
@@ -512,6 +580,102 @@
           <w:sz w:val="26"/>
           <w:szCs w:val="26"/>
         </w:rPr>
+        <w:t>Google Maps on Contact Page</w:t>
+      </w:r>
+    </w:p>
+    <w:p>
+      <w:pPr>
+        <w:pStyle w:val="NormalWeb"/>
+        <w:rPr>
+          <w:rFonts w:ascii="TimesNewRomanPSMT" w:hAnsi="TimesNewRomanPSMT"/>
+          <w:sz w:val="26"/>
+          <w:szCs w:val="26"/>
+        </w:rPr>
+      </w:pPr>
+      <w:r>
+        <w:rPr>
+          <w:rFonts w:ascii="TimesNewRomanPSMT" w:hAnsi="TimesNewRomanPSMT"/>
+          <w:sz w:val="26"/>
+          <w:szCs w:val="26"/>
+        </w:rPr>
+        <w:t>I will be adding Google Maps to the contact us page so that users will be able to easily</w:t>
+      </w:r>
+      <w:r>
+        <w:rPr>
+          <w:rFonts w:ascii="TimesNewRomanPSMT" w:hAnsi="TimesNewRomanPSMT"/>
+          <w:sz w:val="26"/>
+          <w:szCs w:val="26"/>
+        </w:rPr>
+        <w:t xml:space="preserve"> find the location of the designer.</w:t>
+      </w:r>
+      <w:r>
+        <w:rPr>
+          <w:rFonts w:ascii="TimesNewRomanPSMT" w:hAnsi="TimesNewRomanPSMT"/>
+          <w:sz w:val="26"/>
+          <w:szCs w:val="26"/>
+        </w:rPr>
+        <w:t xml:space="preserve"> </w:t>
+      </w:r>
+      <w:r>
+        <w:rPr>
+          <w:rFonts w:ascii="TimesNewRomanPSMT" w:hAnsi="TimesNewRomanPSMT"/>
+          <w:sz w:val="26"/>
+          <w:szCs w:val="26"/>
+        </w:rPr>
+        <w:t xml:space="preserve">The map is a useful feature to add to </w:t>
+      </w:r>
+      <w:r>
+        <w:rPr>
+          <w:rFonts w:ascii="TimesNewRomanPSMT" w:hAnsi="TimesNewRomanPSMT"/>
+          <w:sz w:val="26"/>
+          <w:szCs w:val="26"/>
+        </w:rPr>
+        <w:t xml:space="preserve">the contact page. This is because </w:t>
+      </w:r>
+      <w:r>
+        <w:rPr>
+          <w:rFonts w:ascii="TimesNewRomanPSMT" w:hAnsi="TimesNewRomanPSMT"/>
+          <w:sz w:val="26"/>
+          <w:szCs w:val="26"/>
+        </w:rPr>
+        <w:t>it helps visitors to the website get directions to the business</w:t>
+      </w:r>
+      <w:r>
+        <w:rPr>
+          <w:rFonts w:ascii="TimesNewRomanPSMT" w:hAnsi="TimesNewRomanPSMT"/>
+          <w:sz w:val="26"/>
+          <w:szCs w:val="26"/>
+        </w:rPr>
+        <w:t xml:space="preserve"> and prevents the user from having to leave the website and open a new tab to get the location of the website</w:t>
+      </w:r>
+      <w:r>
+        <w:rPr>
+          <w:rFonts w:ascii="TimesNewRomanPSMT" w:hAnsi="TimesNewRomanPSMT"/>
+          <w:sz w:val="26"/>
+          <w:szCs w:val="26"/>
+        </w:rPr>
+        <w:t xml:space="preserve"> so this feature will improve the user experience of the website.</w:t>
+      </w:r>
+    </w:p>
+    <w:p>
+      <w:pPr>
+        <w:pStyle w:val="NormalWeb"/>
+        <w:rPr>
+          <w:rFonts w:ascii="TimesNewRomanPSMT" w:hAnsi="TimesNewRomanPSMT"/>
+          <w:b/>
+          <w:bCs/>
+          <w:sz w:val="26"/>
+          <w:szCs w:val="26"/>
+        </w:rPr>
+      </w:pPr>
+      <w:r>
+        <w:rPr>
+          <w:rFonts w:ascii="TimesNewRomanPSMT" w:hAnsi="TimesNewRomanPSMT"/>
+          <w:b/>
+          <w:bCs/>
+          <w:sz w:val="26"/>
+          <w:szCs w:val="26"/>
+        </w:rPr>
         <w:t>Navigation Bar</w:t>
       </w:r>
       <w:r>
@@ -582,7 +746,23 @@
           <w:sz w:val="26"/>
           <w:szCs w:val="26"/>
         </w:rPr>
-        <w:t>In the navigation bar, the colour of the current page is not highlighted so that user have a visual confirmation of what page they are on. I believe this feature will improve the user experience of using the page.</w:t>
+        <w:t xml:space="preserve">In the navigation bar, the colour of the current page </w:t>
+      </w:r>
+      <w:r>
+        <w:rPr>
+          <w:rFonts w:ascii="TimesNewRomanPSMT" w:hAnsi="TimesNewRomanPSMT"/>
+          <w:sz w:val="26"/>
+          <w:szCs w:val="26"/>
+        </w:rPr>
+        <w:t>will be</w:t>
+      </w:r>
+      <w:r>
+        <w:rPr>
+          <w:rFonts w:ascii="TimesNewRomanPSMT" w:hAnsi="TimesNewRomanPSMT"/>
+          <w:sz w:val="26"/>
+          <w:szCs w:val="26"/>
+        </w:rPr>
+        <w:t xml:space="preserve"> highlighted so that user have a visual confirmation of what page they are on. I believe this feature will improve the user experience of using the page.</w:t>
       </w:r>
     </w:p>
     <w:p>
@@ -948,22 +1128,73 @@
         <w:pStyle w:val="NormalWeb"/>
         <w:rPr>
           <w:rFonts w:ascii="TimesNewRomanPSMT" w:hAnsi="TimesNewRomanPSMT"/>
-          <w:b/>
-          <w:bCs/>
-          <w:sz w:val="26"/>
-          <w:szCs w:val="26"/>
-        </w:rPr>
-      </w:pPr>
-      <w:r>
-        <w:rPr>
-          <w:rFonts w:ascii="TimesNewRomanPSMT" w:hAnsi="TimesNewRomanPSMT"/>
-          <w:b/>
-          <w:bCs/>
-          <w:sz w:val="26"/>
-          <w:szCs w:val="26"/>
-        </w:rPr>
-        <w:lastRenderedPageBreak/>
-        <w:t>Additional information on services page</w:t>
+          <w:sz w:val="26"/>
+          <w:szCs w:val="26"/>
+        </w:rPr>
+      </w:pPr>
+    </w:p>
+    <w:p>
+      <w:pPr>
+        <w:pStyle w:val="NormalWeb"/>
+        <w:rPr>
+          <w:rFonts w:ascii="TimesNewRomanPSMT" w:hAnsi="TimesNewRomanPSMT"/>
+          <w:b/>
+          <w:bCs/>
+          <w:sz w:val="26"/>
+          <w:szCs w:val="26"/>
+        </w:rPr>
+      </w:pPr>
+      <w:r>
+        <w:rPr>
+          <w:rFonts w:ascii="TimesNewRomanPSMT" w:hAnsi="TimesNewRomanPSMT"/>
+          <w:b/>
+          <w:bCs/>
+          <w:sz w:val="26"/>
+          <w:szCs w:val="26"/>
+        </w:rPr>
+        <w:t>Additional information</w:t>
+      </w:r>
+      <w:r>
+        <w:rPr>
+          <w:rFonts w:ascii="TimesNewRomanPSMT" w:hAnsi="TimesNewRomanPSMT"/>
+          <w:b/>
+          <w:bCs/>
+          <w:sz w:val="26"/>
+          <w:szCs w:val="26"/>
+        </w:rPr>
+        <w:t xml:space="preserve"> </w:t>
+      </w:r>
+      <w:proofErr w:type="gramStart"/>
+      <w:r>
+        <w:rPr>
+          <w:rFonts w:ascii="TimesNewRomanPSMT" w:hAnsi="TimesNewRomanPSMT"/>
+          <w:b/>
+          <w:bCs/>
+          <w:sz w:val="26"/>
+          <w:szCs w:val="26"/>
+        </w:rPr>
+        <w:t>pop</w:t>
+      </w:r>
+      <w:proofErr w:type="gramEnd"/>
+      <w:r>
+        <w:rPr>
+          <w:rFonts w:ascii="TimesNewRomanPSMT" w:hAnsi="TimesNewRomanPSMT"/>
+          <w:b/>
+          <w:bCs/>
+          <w:sz w:val="26"/>
+          <w:szCs w:val="26"/>
+        </w:rPr>
+        <w:t xml:space="preserve"> out</w:t>
+      </w:r>
+      <w:r>
+        <w:rPr>
+          <w:rFonts w:ascii="TimesNewRomanPSMT" w:hAnsi="TimesNewRomanPSMT"/>
+          <w:b/>
+          <w:bCs/>
+          <w:sz w:val="26"/>
+          <w:szCs w:val="26"/>
+        </w:rPr>
+        <w:t xml:space="preserve"> on services page</w:t>
       </w:r>
     </w:p>
     <w:p>
@@ -1196,6 +1427,16 @@
         </w:rPr>
         <w:t>Maps</w:t>
       </w:r>
+    </w:p>
+    <w:p>
+      <w:pPr>
+        <w:pStyle w:val="NormalWeb"/>
+        <w:rPr>
+          <w:rFonts w:ascii="TimesNewRomanPSMT" w:hAnsi="TimesNewRomanPSMT"/>
+          <w:sz w:val="26"/>
+          <w:szCs w:val="26"/>
+        </w:rPr>
+      </w:pPr>
     </w:p>
     <w:p>
       <w:pPr>

</xml_diff>

<commit_message>
Privacy notice pop-up completed.
</commit_message>
<xml_diff>
--- a/Coursework2/CW2 Design Document.docx
+++ b/Coursework2/CW2 Design Document.docx
@@ -191,7 +191,7 @@
           </mc:Choice>
           <mc:Fallback>
             <w:pict>
-              <v:rect w14:anchorId="364080DA" id="Rectangle 11" o:spid="_x0000_s1026" style="position:absolute;margin-left:50.15pt;margin-top:24.35pt;width:24pt;height:22.3pt;z-index:251659264;visibility:visible;mso-wrap-style:square;mso-width-percent:0;mso-height-percent:0;mso-wrap-distance-left:9pt;mso-wrap-distance-top:0;mso-wrap-distance-right:9pt;mso-wrap-distance-bottom:0;mso-position-horizontal:absolute;mso-position-horizontal-relative:text;mso-position-vertical:absolute;mso-position-vertical-relative:text;mso-width-percent:0;mso-height-percent:0;mso-width-relative:margin;mso-height-relative:margin;v-text-anchor:middle" o:gfxdata="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" fillcolor="black [3213]" strokecolor="#1f3763 [1604]" strokeweight="1pt"/>
+              <v:rect w14:anchorId="7486E0EC" id="Rectangle 11" o:spid="_x0000_s1026" style="position:absolute;margin-left:50.15pt;margin-top:24.35pt;width:24pt;height:22.3pt;z-index:251659264;visibility:visible;mso-wrap-style:square;mso-width-percent:0;mso-height-percent:0;mso-wrap-distance-left:9pt;mso-wrap-distance-top:0;mso-wrap-distance-right:9pt;mso-wrap-distance-bottom:0;mso-position-horizontal:absolute;mso-position-horizontal-relative:text;mso-position-vertical:absolute;mso-position-vertical-relative:text;mso-width-percent:0;mso-height-percent:0;mso-width-relative:margin;mso-height-relative:margin;v-text-anchor:middle" o:gfxdata="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" fillcolor="black [3213]" strokecolor="#1f3763 [1604]" strokeweight="1pt"/>
             </w:pict>
           </mc:Fallback>
         </mc:AlternateContent>
@@ -1240,6 +1240,32 @@
           <w:szCs w:val="26"/>
         </w:rPr>
       </w:pPr>
+      <w:r>
+        <w:rPr>
+          <w:rFonts w:ascii="TimesNewRomanPSMT" w:hAnsi="TimesNewRomanPSMT"/>
+          <w:sz w:val="26"/>
+          <w:szCs w:val="26"/>
+        </w:rPr>
+        <w:t>Form validation on contact page</w:t>
+      </w:r>
+    </w:p>
+    <w:p>
+      <w:pPr>
+        <w:pStyle w:val="NormalWeb"/>
+        <w:rPr>
+          <w:rFonts w:ascii="TimesNewRomanPSMT" w:hAnsi="TimesNewRomanPSMT"/>
+          <w:sz w:val="26"/>
+          <w:szCs w:val="26"/>
+        </w:rPr>
+      </w:pPr>
+      <w:r>
+        <w:rPr>
+          <w:rFonts w:ascii="TimesNewRomanPSMT" w:hAnsi="TimesNewRomanPSMT"/>
+          <w:sz w:val="26"/>
+          <w:szCs w:val="26"/>
+        </w:rPr>
+        <w:t>I will be including form validation for each of the fields of the form in the contact page. This will improve user experience.l</w:t>
+      </w:r>
     </w:p>
     <w:p>
       <w:pPr>

</xml_diff>